<commit_message>
* Adding log messages for lifecycle events * Adding comments for test classes * Integration test updates that check log messages
</commit_message>
<xml_diff>
--- a/SheepHerderDocs/Bi-weekly Status/March4th.docx
+++ b/SheepHerderDocs/Bi-weekly Status/March4th.docx
@@ -356,19 +356,8 @@
           <w:sz w:val="20"/>
           <w:szCs w:val="20"/>
         </w:rPr>
-        <w:t xml:space="preserve">Unit and integration testing on these </w:t>
-      </w:r>
-      <w:proofErr w:type="spellStart"/>
-      <w:r>
-        <w:rPr>
-          <w:rFonts w:ascii="inherit" w:eastAsia="Times New Roman" w:hAnsi="inherit" w:cs="Arial"/>
-          <w:color w:val="111111"/>
-          <w:sz w:val="20"/>
-          <w:szCs w:val="20"/>
-        </w:rPr>
-        <w:t>screens</w:t>
-      </w:r>
-      <w:proofErr w:type="spellEnd"/>
+        <w:t>Unit and integration testing on these screens</w:t>
+      </w:r>
     </w:p>
     <w:p>
       <w:pPr>
@@ -820,6 +809,33 @@
     </w:p>
     <w:p>
       <w:pPr>
+        <w:pStyle w:val="ListParagraph"/>
+        <w:numPr>
+          <w:ilvl w:val="0"/>
+          <w:numId w:val="3"/>
+        </w:numPr>
+        <w:shd w:val="clear" w:color="auto" w:fill="FFFFFF"/>
+        <w:spacing w:after="0" w:line="240" w:lineRule="auto"/>
+        <w:ind w:left="1800"/>
+        <w:rPr>
+          <w:rFonts w:ascii="inherit" w:eastAsia="Times New Roman" w:hAnsi="inherit" w:cs="Arial"/>
+          <w:color w:val="111111"/>
+          <w:sz w:val="20"/>
+          <w:szCs w:val="20"/>
+        </w:rPr>
+      </w:pPr>
+      <w:r>
+        <w:rPr>
+          <w:rFonts w:ascii="inherit" w:eastAsia="Times New Roman" w:hAnsi="inherit" w:cs="Arial"/>
+          <w:color w:val="111111"/>
+          <w:sz w:val="20"/>
+          <w:szCs w:val="20"/>
+        </w:rPr>
+        <w:t>Restructuring project to be composed of 3: application, test, and docs</w:t>
+      </w:r>
+    </w:p>
+    <w:p>
+      <w:pPr>
         <w:shd w:val="clear" w:color="auto" w:fill="FFFFFF"/>
         <w:spacing w:after="0" w:line="240" w:lineRule="auto"/>
         <w:ind w:left="1080"/>
@@ -920,6 +936,14 @@
       </w:r>
     </w:p>
     <w:p/>
+    <w:p>
+      <w:r>
+        <w:t xml:space="preserve">Source Code:  </w:t>
+      </w:r>
+      <w:r>
+        <w:t>https://github.com/marcusvsilveira/lehman-android</w:t>
+      </w:r>
+    </w:p>
     <w:sectPr>
       <w:pgSz w:w="12240" w:h="15840"/>
       <w:pgMar w:top="1440" w:right="1440" w:bottom="1440" w:left="1440" w:header="720" w:footer="720" w:gutter="0"/>

</xml_diff>

<commit_message>
removing line about basic threading, since loading preferences on the main activity was not required
</commit_message>
<xml_diff>
--- a/SheepHerderDocs/Bi-weekly Status/March4th.docx
+++ b/SheepHerderDocs/Bi-weekly Status/March4th.docx
@@ -686,35 +686,9 @@
     <w:p>
       <w:pPr>
         <w:pStyle w:val="ListParagraph"/>
-        <w:numPr>
-          <w:ilvl w:val="0"/>
-          <w:numId w:val="2"/>
-        </w:numPr>
         <w:shd w:val="clear" w:color="auto" w:fill="FFFFFF"/>
         <w:spacing w:after="0" w:line="240" w:lineRule="auto"/>
         <w:ind w:left="1800"/>
-        <w:rPr>
-          <w:rFonts w:ascii="inherit" w:eastAsia="Times New Roman" w:hAnsi="inherit" w:cs="Arial"/>
-          <w:color w:val="111111"/>
-          <w:sz w:val="20"/>
-          <w:szCs w:val="20"/>
-        </w:rPr>
-      </w:pPr>
-      <w:r>
-        <w:rPr>
-          <w:rFonts w:ascii="inherit" w:eastAsia="Times New Roman" w:hAnsi="inherit" w:cs="Arial"/>
-          <w:color w:val="111111"/>
-          <w:sz w:val="20"/>
-          <w:szCs w:val="20"/>
-        </w:rPr>
-        <w:t>Basic Threading of the main activity</w:t>
-      </w:r>
-    </w:p>
-    <w:p>
-      <w:pPr>
-        <w:shd w:val="clear" w:color="auto" w:fill="FFFFFF"/>
-        <w:spacing w:after="0" w:line="240" w:lineRule="auto"/>
-        <w:ind w:left="1080"/>
         <w:rPr>
           <w:rFonts w:ascii="inherit" w:eastAsia="Times New Roman" w:hAnsi="inherit" w:cs="Arial"/>
           <w:color w:val="111111"/>
@@ -836,9 +810,10 @@
     </w:p>
     <w:p>
       <w:pPr>
+        <w:pStyle w:val="ListParagraph"/>
         <w:shd w:val="clear" w:color="auto" w:fill="FFFFFF"/>
         <w:spacing w:after="0" w:line="240" w:lineRule="auto"/>
-        <w:ind w:left="1080"/>
+        <w:ind w:left="1800"/>
         <w:rPr>
           <w:rFonts w:ascii="inherit" w:eastAsia="Times New Roman" w:hAnsi="inherit" w:cs="Arial"/>
           <w:color w:val="111111"/>

</xml_diff>